<commit_message>
update 6 maret 2019
</commit_message>
<xml_diff>
--- a/UP-Bab-1 - revisi 16 Jan.docx
+++ b/UP-Bab-1 - revisi 16 Jan.docx
@@ -15,6 +15,7 @@
           <w:szCs w:val="24"/>
         </w:rPr>
       </w:pPr>
+      <w:proofErr w:type="gramStart"/>
       <w:r>
         <w:rPr>
           <w:rFonts w:ascii="Times New Roman" w:hAnsi="Times New Roman" w:cs="Times New Roman"/>
@@ -22,7 +23,17 @@
           <w:sz w:val="24"/>
           <w:szCs w:val="24"/>
         </w:rPr>
-        <w:t xml:space="preserve">BAB </w:t>
+        <w:t>BAB</w:t>
+      </w:r>
+      <w:proofErr w:type="gramEnd"/>
+      <w:r>
+        <w:rPr>
+          <w:rFonts w:ascii="Times New Roman" w:hAnsi="Times New Roman" w:cs="Times New Roman"/>
+          <w:b/>
+          <w:sz w:val="24"/>
+          <w:szCs w:val="24"/>
+        </w:rPr>
+        <w:t xml:space="preserve"> </w:t>
       </w:r>
       <w:r>
         <w:rPr>
@@ -1923,8 +1934,6 @@
         </w:rPr>
         <w:t>Raj</w:t>
       </w:r>
-      <w:bookmarkStart w:id="0" w:name="_GoBack"/>
-      <w:bookmarkEnd w:id="0"/>
       <w:r>
         <w:rPr>
           <w:rFonts w:ascii="Times New Roman" w:hAnsi="Times New Roman" w:cs="Times New Roman"/>
@@ -3542,7 +3551,24 @@
           <w:szCs w:val="24"/>
         </w:rPr>
         <w:lastRenderedPageBreak/>
-        <w:t>membantu dalam meningkatkan kapabilitas masyarakat dan menumbuhkan responsible finance melalui edukasi keuangan dan perlindungan konsumen. Dengan adanya kebijakan keuangan inklusif, juga mampu meningkatkan efektivitas kebijakan moneter yang sudah ada sehingga mampu menyentuh seluruh lapisan masyarakat (Bank Indonesia</w:t>
+        <w:t xml:space="preserve">membantu dalam meningkatkan kapabilitas masyarakat dan menumbuhkan </w:t>
+      </w:r>
+      <w:r>
+        <w:rPr>
+          <w:rFonts w:ascii="Times New Roman" w:hAnsi="Times New Roman" w:cs="Times New Roman"/>
+          <w:i/>
+          <w:sz w:val="24"/>
+          <w:szCs w:val="24"/>
+        </w:rPr>
+        <w:t>responsible finance</w:t>
+      </w:r>
+      <w:r>
+        <w:rPr>
+          <w:rFonts w:ascii="Times New Roman" w:hAnsi="Times New Roman" w:cs="Times New Roman"/>
+          <w:sz w:val="24"/>
+          <w:szCs w:val="24"/>
+        </w:rPr>
+        <w:t xml:space="preserve"> melalui edukasi keuangan dan perlindungan konsumen. Dengan adanya kebijakan keuangan inklusif, juga mampu meningkatkan efektivitas kebijakan moneter yang sudah ada sehingga mampu menyentuh seluruh lapisan masyarakat (Bank Indonesia</w:t>
       </w:r>
       <w:r>
         <w:rPr>
@@ -6333,7 +6359,15 @@
               <w:rPr>
                 <w:rFonts w:ascii="Times New Roman" w:hAnsi="Times New Roman" w:cs="Times New Roman"/>
               </w:rPr>
-              <w:t>Pada pendahuluan, berisi mengenai latar belakang masalah, identifikasi masalah, manfaat dan tujuan penelitian berikut sistematika penulisan</w:t>
+              <w:t>Pada pen</w:t>
+            </w:r>
+            <w:bookmarkStart w:id="0" w:name="_GoBack"/>
+            <w:bookmarkEnd w:id="0"/>
+            <w:r>
+              <w:rPr>
+                <w:rFonts w:ascii="Times New Roman" w:hAnsi="Times New Roman" w:cs="Times New Roman"/>
+              </w:rPr>
+              <w:t>dahuluan, berisi mengenai latar belakang masalah, identifikasi masalah, manfaat dan tujuan penelitian berikut sistematika penulisan</w:t>
             </w:r>
           </w:p>
         </w:tc>
@@ -6817,7 +6851,7 @@
         <w:rStyle w:val="PageNumber"/>
         <w:noProof/>
       </w:rPr>
-      <w:t>4</w:t>
+      <w:t>15</w:t>
     </w:r>
     <w:r>
       <w:rPr>
@@ -9416,11 +9450,11 @@
         </c:dLbls>
         <c:gapWidth val="219"/>
         <c:overlap val="-27"/>
-        <c:axId val="-704746064"/>
-        <c:axId val="-704712864"/>
+        <c:axId val="1074401728"/>
+        <c:axId val="1074404048"/>
       </c:barChart>
       <c:catAx>
-        <c:axId val="-704746064"/>
+        <c:axId val="1074401728"/>
         <c:scaling>
           <c:orientation val="minMax"/>
         </c:scaling>
@@ -9463,7 +9497,7 @@
             <a:endParaRPr lang="en-US"/>
           </a:p>
         </c:txPr>
-        <c:crossAx val="-704712864"/>
+        <c:crossAx val="1074404048"/>
         <c:crosses val="autoZero"/>
         <c:auto val="1"/>
         <c:lblAlgn val="ctr"/>
@@ -9471,7 +9505,7 @@
         <c:noMultiLvlLbl val="0"/>
       </c:catAx>
       <c:valAx>
-        <c:axId val="-704712864"/>
+        <c:axId val="1074404048"/>
         <c:scaling>
           <c:orientation val="minMax"/>
         </c:scaling>
@@ -9522,7 +9556,7 @@
             <a:endParaRPr lang="en-US"/>
           </a:p>
         </c:txPr>
-        <c:crossAx val="-704746064"/>
+        <c:crossAx val="1074401728"/>
         <c:crosses val="autoZero"/>
         <c:crossBetween val="between"/>
       </c:valAx>

</xml_diff>